<commit_message>
add image field in model,update in bookingserializer,solve booking error
</commit_message>
<xml_diff>
--- a/drf.docx
+++ b/drf.docx
@@ -1049,34 +1049,7 @@
           <w:b/>
           <w:bCs/>
         </w:rPr>
-        <w:t>BASE_DIR = Path(__file__</w:t>
-      </w:r>
-      <w:proofErr w:type="gramStart"/>
-      <w:r>
-        <w:rPr>
-          <w:rFonts w:ascii="Segoe UI Emoji" w:hAnsi="Segoe UI Emoji" w:cs="Segoe UI Emoji"/>
-          <w:b/>
-          <w:bCs/>
-        </w:rPr>
-        <w:t>).resolve</w:t>
-      </w:r>
-      <w:proofErr w:type="gramEnd"/>
-      <w:r>
-        <w:rPr>
-          <w:rFonts w:ascii="Segoe UI Emoji" w:hAnsi="Segoe UI Emoji" w:cs="Segoe UI Emoji"/>
-          <w:b/>
-          <w:bCs/>
-        </w:rPr>
-        <w:t>(</w:t>
-      </w:r>
-      <w:proofErr w:type="gramStart"/>
-      <w:r>
-        <w:rPr>
-          <w:rFonts w:ascii="Segoe UI Emoji" w:hAnsi="Segoe UI Emoji" w:cs="Segoe UI Emoji"/>
-          <w:b/>
-          <w:bCs/>
-        </w:rPr>
-        <w:t>).</w:t>
+        <w:t>BASE_DIR = Path(__file__).resolve().</w:t>
       </w:r>
       <w:proofErr w:type="spellStart"/>
       <w:r>
@@ -1085,16 +1058,7 @@
           <w:b/>
           <w:bCs/>
         </w:rPr>
-        <w:t>parent</w:t>
-      </w:r>
-      <w:proofErr w:type="gramEnd"/>
-      <w:r>
-        <w:rPr>
-          <w:rFonts w:ascii="Segoe UI Emoji" w:hAnsi="Segoe UI Emoji" w:cs="Segoe UI Emoji"/>
-          <w:b/>
-          <w:bCs/>
-        </w:rPr>
-        <w:t>.parent</w:t>
+        <w:t>parent.parent</w:t>
       </w:r>
       <w:proofErr w:type="spellEnd"/>
     </w:p>
@@ -1314,23 +1278,13 @@
         <w:t xml:space="preserve">    '</w:t>
       </w:r>
       <w:proofErr w:type="spellStart"/>
-      <w:proofErr w:type="gramStart"/>
-      <w:r>
-        <w:rPr>
-          <w:rFonts w:ascii="Segoe UI Emoji" w:hAnsi="Segoe UI Emoji" w:cs="Segoe UI Emoji"/>
-          <w:b/>
-          <w:bCs/>
-        </w:rPr>
-        <w:t>django.contrib</w:t>
-      </w:r>
-      <w:proofErr w:type="gramEnd"/>
-      <w:r>
-        <w:rPr>
-          <w:rFonts w:ascii="Segoe UI Emoji" w:hAnsi="Segoe UI Emoji" w:cs="Segoe UI Emoji"/>
-          <w:b/>
-          <w:bCs/>
-        </w:rPr>
-        <w:t>.admin</w:t>
+      <w:r>
+        <w:rPr>
+          <w:rFonts w:ascii="Segoe UI Emoji" w:hAnsi="Segoe UI Emoji" w:cs="Segoe UI Emoji"/>
+          <w:b/>
+          <w:bCs/>
+        </w:rPr>
+        <w:t>django.contrib.admin</w:t>
       </w:r>
       <w:proofErr w:type="spellEnd"/>
       <w:r>
@@ -1362,23 +1316,13 @@
         <w:t xml:space="preserve">    '</w:t>
       </w:r>
       <w:proofErr w:type="spellStart"/>
-      <w:proofErr w:type="gramStart"/>
-      <w:r>
-        <w:rPr>
-          <w:rFonts w:ascii="Segoe UI Emoji" w:hAnsi="Segoe UI Emoji" w:cs="Segoe UI Emoji"/>
-          <w:b/>
-          <w:bCs/>
-        </w:rPr>
-        <w:t>django.contrib</w:t>
-      </w:r>
-      <w:proofErr w:type="gramEnd"/>
-      <w:r>
-        <w:rPr>
-          <w:rFonts w:ascii="Segoe UI Emoji" w:hAnsi="Segoe UI Emoji" w:cs="Segoe UI Emoji"/>
-          <w:b/>
-          <w:bCs/>
-        </w:rPr>
-        <w:t>.auth</w:t>
+      <w:r>
+        <w:rPr>
+          <w:rFonts w:ascii="Segoe UI Emoji" w:hAnsi="Segoe UI Emoji" w:cs="Segoe UI Emoji"/>
+          <w:b/>
+          <w:bCs/>
+        </w:rPr>
+        <w:t>django.contrib.auth</w:t>
       </w:r>
       <w:proofErr w:type="spellEnd"/>
       <w:r>
@@ -1410,23 +1354,13 @@
         <w:t xml:space="preserve">    '</w:t>
       </w:r>
       <w:proofErr w:type="spellStart"/>
-      <w:proofErr w:type="gramStart"/>
-      <w:r>
-        <w:rPr>
-          <w:rFonts w:ascii="Segoe UI Emoji" w:hAnsi="Segoe UI Emoji" w:cs="Segoe UI Emoji"/>
-          <w:b/>
-          <w:bCs/>
-        </w:rPr>
-        <w:t>django.contrib</w:t>
-      </w:r>
-      <w:proofErr w:type="gramEnd"/>
-      <w:r>
-        <w:rPr>
-          <w:rFonts w:ascii="Segoe UI Emoji" w:hAnsi="Segoe UI Emoji" w:cs="Segoe UI Emoji"/>
-          <w:b/>
-          <w:bCs/>
-        </w:rPr>
-        <w:t>.contenttypes</w:t>
+      <w:r>
+        <w:rPr>
+          <w:rFonts w:ascii="Segoe UI Emoji" w:hAnsi="Segoe UI Emoji" w:cs="Segoe UI Emoji"/>
+          <w:b/>
+          <w:bCs/>
+        </w:rPr>
+        <w:t>django.contrib.contenttypes</w:t>
       </w:r>
       <w:proofErr w:type="spellEnd"/>
       <w:r>
@@ -1458,23 +1392,13 @@
         <w:t xml:space="preserve">    '</w:t>
       </w:r>
       <w:proofErr w:type="spellStart"/>
-      <w:proofErr w:type="gramStart"/>
-      <w:r>
-        <w:rPr>
-          <w:rFonts w:ascii="Segoe UI Emoji" w:hAnsi="Segoe UI Emoji" w:cs="Segoe UI Emoji"/>
-          <w:b/>
-          <w:bCs/>
-        </w:rPr>
-        <w:t>django.contrib</w:t>
-      </w:r>
-      <w:proofErr w:type="gramEnd"/>
-      <w:r>
-        <w:rPr>
-          <w:rFonts w:ascii="Segoe UI Emoji" w:hAnsi="Segoe UI Emoji" w:cs="Segoe UI Emoji"/>
-          <w:b/>
-          <w:bCs/>
-        </w:rPr>
-        <w:t>.sessions</w:t>
+      <w:r>
+        <w:rPr>
+          <w:rFonts w:ascii="Segoe UI Emoji" w:hAnsi="Segoe UI Emoji" w:cs="Segoe UI Emoji"/>
+          <w:b/>
+          <w:bCs/>
+        </w:rPr>
+        <w:t>django.contrib.sessions</w:t>
       </w:r>
       <w:proofErr w:type="spellEnd"/>
       <w:r>
@@ -1506,23 +1430,13 @@
         <w:t xml:space="preserve">    '</w:t>
       </w:r>
       <w:proofErr w:type="spellStart"/>
-      <w:proofErr w:type="gramStart"/>
-      <w:r>
-        <w:rPr>
-          <w:rFonts w:ascii="Segoe UI Emoji" w:hAnsi="Segoe UI Emoji" w:cs="Segoe UI Emoji"/>
-          <w:b/>
-          <w:bCs/>
-        </w:rPr>
-        <w:t>django.contrib</w:t>
-      </w:r>
-      <w:proofErr w:type="gramEnd"/>
-      <w:r>
-        <w:rPr>
-          <w:rFonts w:ascii="Segoe UI Emoji" w:hAnsi="Segoe UI Emoji" w:cs="Segoe UI Emoji"/>
-          <w:b/>
-          <w:bCs/>
-        </w:rPr>
-        <w:t>.messages</w:t>
+      <w:r>
+        <w:rPr>
+          <w:rFonts w:ascii="Segoe UI Emoji" w:hAnsi="Segoe UI Emoji" w:cs="Segoe UI Emoji"/>
+          <w:b/>
+          <w:bCs/>
+        </w:rPr>
+        <w:t>django.contrib.messages</w:t>
       </w:r>
       <w:proofErr w:type="spellEnd"/>
       <w:r>
@@ -1554,23 +1468,13 @@
         <w:t xml:space="preserve">    '</w:t>
       </w:r>
       <w:proofErr w:type="spellStart"/>
-      <w:proofErr w:type="gramStart"/>
-      <w:r>
-        <w:rPr>
-          <w:rFonts w:ascii="Segoe UI Emoji" w:hAnsi="Segoe UI Emoji" w:cs="Segoe UI Emoji"/>
-          <w:b/>
-          <w:bCs/>
-        </w:rPr>
-        <w:t>django.contrib</w:t>
-      </w:r>
-      <w:proofErr w:type="gramEnd"/>
-      <w:r>
-        <w:rPr>
-          <w:rFonts w:ascii="Segoe UI Emoji" w:hAnsi="Segoe UI Emoji" w:cs="Segoe UI Emoji"/>
-          <w:b/>
-          <w:bCs/>
-        </w:rPr>
-        <w:t>.staticfiles</w:t>
+      <w:r>
+        <w:rPr>
+          <w:rFonts w:ascii="Segoe UI Emoji" w:hAnsi="Segoe UI Emoji" w:cs="Segoe UI Emoji"/>
+          <w:b/>
+          <w:bCs/>
+        </w:rPr>
+        <w:t>django.contrib.staticfiles</w:t>
       </w:r>
       <w:proofErr w:type="spellEnd"/>
       <w:r>
@@ -1851,35 +1755,15 @@
         <w:t xml:space="preserve">    '</w:t>
       </w:r>
       <w:proofErr w:type="spellStart"/>
-      <w:proofErr w:type="gramStart"/>
-      <w:r>
-        <w:rPr>
-          <w:rFonts w:ascii="Segoe UI Emoji" w:hAnsi="Segoe UI Emoji" w:cs="Segoe UI Emoji"/>
-          <w:b/>
-          <w:bCs/>
-        </w:rPr>
-        <w:t>django.middleware</w:t>
-      </w:r>
-      <w:proofErr w:type="gramEnd"/>
-      <w:r>
-        <w:rPr>
-          <w:rFonts w:ascii="Segoe UI Emoji" w:hAnsi="Segoe UI Emoji" w:cs="Segoe UI Emoji"/>
-          <w:b/>
-          <w:bCs/>
-        </w:rPr>
-        <w:t>.</w:t>
-      </w:r>
-      <w:proofErr w:type="gramStart"/>
-      <w:r>
-        <w:rPr>
-          <w:rFonts w:ascii="Segoe UI Emoji" w:hAnsi="Segoe UI Emoji" w:cs="Segoe UI Emoji"/>
-          <w:b/>
-          <w:bCs/>
-        </w:rPr>
-        <w:t>security.SecurityMiddleware</w:t>
+      <w:r>
+        <w:rPr>
+          <w:rFonts w:ascii="Segoe UI Emoji" w:hAnsi="Segoe UI Emoji" w:cs="Segoe UI Emoji"/>
+          <w:b/>
+          <w:bCs/>
+        </w:rPr>
+        <w:t>django.middleware.security.SecurityMiddleware</w:t>
       </w:r>
       <w:proofErr w:type="spellEnd"/>
-      <w:proofErr w:type="gramEnd"/>
       <w:r>
         <w:rPr>
           <w:rFonts w:ascii="Segoe UI Emoji" w:hAnsi="Segoe UI Emoji" w:cs="Segoe UI Emoji"/>
@@ -1909,41 +1793,13 @@
         <w:t xml:space="preserve">    '</w:t>
       </w:r>
       <w:proofErr w:type="spellStart"/>
-      <w:proofErr w:type="gramStart"/>
-      <w:r>
-        <w:rPr>
-          <w:rFonts w:ascii="Segoe UI Emoji" w:hAnsi="Segoe UI Emoji" w:cs="Segoe UI Emoji"/>
-          <w:b/>
-          <w:bCs/>
-        </w:rPr>
-        <w:t>django.contrib</w:t>
-      </w:r>
-      <w:proofErr w:type="gramEnd"/>
-      <w:r>
-        <w:rPr>
-          <w:rFonts w:ascii="Segoe UI Emoji" w:hAnsi="Segoe UI Emoji" w:cs="Segoe UI Emoji"/>
-          <w:b/>
-          <w:bCs/>
-        </w:rPr>
-        <w:t>.</w:t>
-      </w:r>
-      <w:proofErr w:type="gramStart"/>
-      <w:r>
-        <w:rPr>
-          <w:rFonts w:ascii="Segoe UI Emoji" w:hAnsi="Segoe UI Emoji" w:cs="Segoe UI Emoji"/>
-          <w:b/>
-          <w:bCs/>
-        </w:rPr>
-        <w:t>sessions.middleware</w:t>
-      </w:r>
-      <w:proofErr w:type="gramEnd"/>
-      <w:r>
-        <w:rPr>
-          <w:rFonts w:ascii="Segoe UI Emoji" w:hAnsi="Segoe UI Emoji" w:cs="Segoe UI Emoji"/>
-          <w:b/>
-          <w:bCs/>
-        </w:rPr>
-        <w:t>.SessionMiddleware</w:t>
+      <w:r>
+        <w:rPr>
+          <w:rFonts w:ascii="Segoe UI Emoji" w:hAnsi="Segoe UI Emoji" w:cs="Segoe UI Emoji"/>
+          <w:b/>
+          <w:bCs/>
+        </w:rPr>
+        <w:t>django.contrib.sessions.middleware.SessionMiddleware</w:t>
       </w:r>
       <w:proofErr w:type="spellEnd"/>
       <w:r>
@@ -1975,35 +1831,15 @@
         <w:t xml:space="preserve">    '</w:t>
       </w:r>
       <w:proofErr w:type="spellStart"/>
-      <w:proofErr w:type="gramStart"/>
-      <w:r>
-        <w:rPr>
-          <w:rFonts w:ascii="Segoe UI Emoji" w:hAnsi="Segoe UI Emoji" w:cs="Segoe UI Emoji"/>
-          <w:b/>
-          <w:bCs/>
-        </w:rPr>
-        <w:t>django.middleware</w:t>
-      </w:r>
-      <w:proofErr w:type="gramEnd"/>
-      <w:r>
-        <w:rPr>
-          <w:rFonts w:ascii="Segoe UI Emoji" w:hAnsi="Segoe UI Emoji" w:cs="Segoe UI Emoji"/>
-          <w:b/>
-          <w:bCs/>
-        </w:rPr>
-        <w:t>.</w:t>
-      </w:r>
-      <w:proofErr w:type="gramStart"/>
-      <w:r>
-        <w:rPr>
-          <w:rFonts w:ascii="Segoe UI Emoji" w:hAnsi="Segoe UI Emoji" w:cs="Segoe UI Emoji"/>
-          <w:b/>
-          <w:bCs/>
-        </w:rPr>
-        <w:t>common.CommonMiddleware</w:t>
+      <w:r>
+        <w:rPr>
+          <w:rFonts w:ascii="Segoe UI Emoji" w:hAnsi="Segoe UI Emoji" w:cs="Segoe UI Emoji"/>
+          <w:b/>
+          <w:bCs/>
+        </w:rPr>
+        <w:t>django.middleware.common.CommonMiddleware</w:t>
       </w:r>
       <w:proofErr w:type="spellEnd"/>
-      <w:proofErr w:type="gramEnd"/>
       <w:r>
         <w:rPr>
           <w:rFonts w:ascii="Segoe UI Emoji" w:hAnsi="Segoe UI Emoji" w:cs="Segoe UI Emoji"/>
@@ -2033,35 +1869,15 @@
         <w:t xml:space="preserve">    '</w:t>
       </w:r>
       <w:proofErr w:type="spellStart"/>
-      <w:proofErr w:type="gramStart"/>
-      <w:r>
-        <w:rPr>
-          <w:rFonts w:ascii="Segoe UI Emoji" w:hAnsi="Segoe UI Emoji" w:cs="Segoe UI Emoji"/>
-          <w:b/>
-          <w:bCs/>
-        </w:rPr>
-        <w:t>django.middleware</w:t>
-      </w:r>
-      <w:proofErr w:type="gramEnd"/>
-      <w:r>
-        <w:rPr>
-          <w:rFonts w:ascii="Segoe UI Emoji" w:hAnsi="Segoe UI Emoji" w:cs="Segoe UI Emoji"/>
-          <w:b/>
-          <w:bCs/>
-        </w:rPr>
-        <w:t>.</w:t>
-      </w:r>
-      <w:proofErr w:type="gramStart"/>
-      <w:r>
-        <w:rPr>
-          <w:rFonts w:ascii="Segoe UI Emoji" w:hAnsi="Segoe UI Emoji" w:cs="Segoe UI Emoji"/>
-          <w:b/>
-          <w:bCs/>
-        </w:rPr>
-        <w:t>csrf.CsrfViewMiddleware</w:t>
+      <w:r>
+        <w:rPr>
+          <w:rFonts w:ascii="Segoe UI Emoji" w:hAnsi="Segoe UI Emoji" w:cs="Segoe UI Emoji"/>
+          <w:b/>
+          <w:bCs/>
+        </w:rPr>
+        <w:t>django.middleware.csrf.CsrfViewMiddleware</w:t>
       </w:r>
       <w:proofErr w:type="spellEnd"/>
-      <w:proofErr w:type="gramEnd"/>
       <w:r>
         <w:rPr>
           <w:rFonts w:ascii="Segoe UI Emoji" w:hAnsi="Segoe UI Emoji" w:cs="Segoe UI Emoji"/>
@@ -2091,41 +1907,13 @@
         <w:t xml:space="preserve">    '</w:t>
       </w:r>
       <w:proofErr w:type="spellStart"/>
-      <w:proofErr w:type="gramStart"/>
-      <w:r>
-        <w:rPr>
-          <w:rFonts w:ascii="Segoe UI Emoji" w:hAnsi="Segoe UI Emoji" w:cs="Segoe UI Emoji"/>
-          <w:b/>
-          <w:bCs/>
-        </w:rPr>
-        <w:t>django.contrib</w:t>
-      </w:r>
-      <w:proofErr w:type="gramEnd"/>
-      <w:r>
-        <w:rPr>
-          <w:rFonts w:ascii="Segoe UI Emoji" w:hAnsi="Segoe UI Emoji" w:cs="Segoe UI Emoji"/>
-          <w:b/>
-          <w:bCs/>
-        </w:rPr>
-        <w:t>.</w:t>
-      </w:r>
-      <w:proofErr w:type="gramStart"/>
-      <w:r>
-        <w:rPr>
-          <w:rFonts w:ascii="Segoe UI Emoji" w:hAnsi="Segoe UI Emoji" w:cs="Segoe UI Emoji"/>
-          <w:b/>
-          <w:bCs/>
-        </w:rPr>
-        <w:t>auth.middleware</w:t>
-      </w:r>
-      <w:proofErr w:type="gramEnd"/>
-      <w:r>
-        <w:rPr>
-          <w:rFonts w:ascii="Segoe UI Emoji" w:hAnsi="Segoe UI Emoji" w:cs="Segoe UI Emoji"/>
-          <w:b/>
-          <w:bCs/>
-        </w:rPr>
-        <w:t>.AuthenticationMiddleware</w:t>
+      <w:r>
+        <w:rPr>
+          <w:rFonts w:ascii="Segoe UI Emoji" w:hAnsi="Segoe UI Emoji" w:cs="Segoe UI Emoji"/>
+          <w:b/>
+          <w:bCs/>
+        </w:rPr>
+        <w:t>django.contrib.auth.middleware.AuthenticationMiddleware</w:t>
       </w:r>
       <w:proofErr w:type="spellEnd"/>
       <w:r>
@@ -2157,41 +1945,13 @@
         <w:t xml:space="preserve">    '</w:t>
       </w:r>
       <w:proofErr w:type="spellStart"/>
-      <w:proofErr w:type="gramStart"/>
-      <w:r>
-        <w:rPr>
-          <w:rFonts w:ascii="Segoe UI Emoji" w:hAnsi="Segoe UI Emoji" w:cs="Segoe UI Emoji"/>
-          <w:b/>
-          <w:bCs/>
-        </w:rPr>
-        <w:t>django.contrib</w:t>
-      </w:r>
-      <w:proofErr w:type="gramEnd"/>
-      <w:r>
-        <w:rPr>
-          <w:rFonts w:ascii="Segoe UI Emoji" w:hAnsi="Segoe UI Emoji" w:cs="Segoe UI Emoji"/>
-          <w:b/>
-          <w:bCs/>
-        </w:rPr>
-        <w:t>.</w:t>
-      </w:r>
-      <w:proofErr w:type="gramStart"/>
-      <w:r>
-        <w:rPr>
-          <w:rFonts w:ascii="Segoe UI Emoji" w:hAnsi="Segoe UI Emoji" w:cs="Segoe UI Emoji"/>
-          <w:b/>
-          <w:bCs/>
-        </w:rPr>
-        <w:t>messages.middleware</w:t>
-      </w:r>
-      <w:proofErr w:type="gramEnd"/>
-      <w:r>
-        <w:rPr>
-          <w:rFonts w:ascii="Segoe UI Emoji" w:hAnsi="Segoe UI Emoji" w:cs="Segoe UI Emoji"/>
-          <w:b/>
-          <w:bCs/>
-        </w:rPr>
-        <w:t>.MessageMiddleware</w:t>
+      <w:r>
+        <w:rPr>
+          <w:rFonts w:ascii="Segoe UI Emoji" w:hAnsi="Segoe UI Emoji" w:cs="Segoe UI Emoji"/>
+          <w:b/>
+          <w:bCs/>
+        </w:rPr>
+        <w:t>django.contrib.messages.middleware.MessageMiddleware</w:t>
       </w:r>
       <w:proofErr w:type="spellEnd"/>
       <w:r>
@@ -2223,35 +1983,15 @@
         <w:t xml:space="preserve">    '</w:t>
       </w:r>
       <w:proofErr w:type="spellStart"/>
-      <w:proofErr w:type="gramStart"/>
-      <w:r>
-        <w:rPr>
-          <w:rFonts w:ascii="Segoe UI Emoji" w:hAnsi="Segoe UI Emoji" w:cs="Segoe UI Emoji"/>
-          <w:b/>
-          <w:bCs/>
-        </w:rPr>
-        <w:t>django.middleware</w:t>
-      </w:r>
-      <w:proofErr w:type="gramEnd"/>
-      <w:r>
-        <w:rPr>
-          <w:rFonts w:ascii="Segoe UI Emoji" w:hAnsi="Segoe UI Emoji" w:cs="Segoe UI Emoji"/>
-          <w:b/>
-          <w:bCs/>
-        </w:rPr>
-        <w:t>.</w:t>
-      </w:r>
-      <w:proofErr w:type="gramStart"/>
-      <w:r>
-        <w:rPr>
-          <w:rFonts w:ascii="Segoe UI Emoji" w:hAnsi="Segoe UI Emoji" w:cs="Segoe UI Emoji"/>
-          <w:b/>
-          <w:bCs/>
-        </w:rPr>
-        <w:t>clickjacking.XFrameOptionsMiddleware</w:t>
+      <w:r>
+        <w:rPr>
+          <w:rFonts w:ascii="Segoe UI Emoji" w:hAnsi="Segoe UI Emoji" w:cs="Segoe UI Emoji"/>
+          <w:b/>
+          <w:bCs/>
+        </w:rPr>
+        <w:t>django.middleware.clickjacking.XFrameOptionsMiddleware</w:t>
       </w:r>
       <w:proofErr w:type="spellEnd"/>
-      <w:proofErr w:type="gramEnd"/>
       <w:r>
         <w:rPr>
           <w:rFonts w:ascii="Segoe UI Emoji" w:hAnsi="Segoe UI Emoji" w:cs="Segoe UI Emoji"/>
@@ -2424,25 +2164,7 @@
           <w:b/>
           <w:bCs/>
         </w:rPr>
-        <w:t xml:space="preserve">        'ENGINE': 'django.</w:t>
-      </w:r>
-      <w:proofErr w:type="gramStart"/>
-      <w:r>
-        <w:rPr>
-          <w:rFonts w:ascii="Segoe UI Emoji" w:hAnsi="Segoe UI Emoji" w:cs="Segoe UI Emoji"/>
-          <w:b/>
-          <w:bCs/>
-        </w:rPr>
-        <w:t>db.backends</w:t>
-      </w:r>
-      <w:proofErr w:type="gramEnd"/>
-      <w:r>
-        <w:rPr>
-          <w:rFonts w:ascii="Segoe UI Emoji" w:hAnsi="Segoe UI Emoji" w:cs="Segoe UI Emoji"/>
-          <w:b/>
-          <w:bCs/>
-        </w:rPr>
-        <w:t>.sqlite3',</w:t>
+        <w:t xml:space="preserve">        'ENGINE': 'django.db.backends.sqlite3',</w:t>
       </w:r>
     </w:p>
     <w:p>
@@ -2734,41 +2456,13 @@
         <w:t xml:space="preserve">        'BACKEND': '</w:t>
       </w:r>
       <w:proofErr w:type="spellStart"/>
-      <w:proofErr w:type="gramStart"/>
-      <w:r>
-        <w:rPr>
-          <w:rFonts w:ascii="Segoe UI Emoji" w:hAnsi="Segoe UI Emoji" w:cs="Segoe UI Emoji"/>
-          <w:b/>
-          <w:bCs/>
-        </w:rPr>
-        <w:t>django.template</w:t>
-      </w:r>
-      <w:proofErr w:type="gramEnd"/>
-      <w:r>
-        <w:rPr>
-          <w:rFonts w:ascii="Segoe UI Emoji" w:hAnsi="Segoe UI Emoji" w:cs="Segoe UI Emoji"/>
-          <w:b/>
-          <w:bCs/>
-        </w:rPr>
-        <w:t>.</w:t>
-      </w:r>
-      <w:proofErr w:type="gramStart"/>
-      <w:r>
-        <w:rPr>
-          <w:rFonts w:ascii="Segoe UI Emoji" w:hAnsi="Segoe UI Emoji" w:cs="Segoe UI Emoji"/>
-          <w:b/>
-          <w:bCs/>
-        </w:rPr>
-        <w:t>backends.django</w:t>
-      </w:r>
-      <w:proofErr w:type="gramEnd"/>
-      <w:r>
-        <w:rPr>
-          <w:rFonts w:ascii="Segoe UI Emoji" w:hAnsi="Segoe UI Emoji" w:cs="Segoe UI Emoji"/>
-          <w:b/>
-          <w:bCs/>
-        </w:rPr>
-        <w:t>.DjangoTemplates</w:t>
+      <w:r>
+        <w:rPr>
+          <w:rFonts w:ascii="Segoe UI Emoji" w:hAnsi="Segoe UI Emoji" w:cs="Segoe UI Emoji"/>
+          <w:b/>
+          <w:bCs/>
+        </w:rPr>
+        <w:t>django.template.backends.django.DjangoTemplates</w:t>
       </w:r>
       <w:proofErr w:type="spellEnd"/>
       <w:r>
@@ -3126,7 +2820,6 @@
         <w:t xml:space="preserve">from </w:t>
       </w:r>
       <w:proofErr w:type="spellStart"/>
-      <w:proofErr w:type="gramStart"/>
       <w:r>
         <w:rPr>
           <w:rFonts w:ascii="Segoe UI Emoji" w:hAnsi="Segoe UI Emoji" w:cs="Segoe UI Emoji"/>
@@ -3136,7 +2829,6 @@
         <w:t>django.urls</w:t>
       </w:r>
       <w:proofErr w:type="spellEnd"/>
-      <w:proofErr w:type="gramEnd"/>
       <w:r>
         <w:rPr>
           <w:rFonts w:ascii="Segoe UI Emoji" w:hAnsi="Segoe UI Emoji" w:cs="Segoe UI Emoji"/>
@@ -3166,7 +2858,6 @@
         <w:t xml:space="preserve">from </w:t>
       </w:r>
       <w:proofErr w:type="spellStart"/>
-      <w:proofErr w:type="gramStart"/>
       <w:r>
         <w:rPr>
           <w:rFonts w:ascii="Segoe UI Emoji" w:hAnsi="Segoe UI Emoji" w:cs="Segoe UI Emoji"/>
@@ -3176,7 +2867,6 @@
         <w:t>django.contrib</w:t>
       </w:r>
       <w:proofErr w:type="spellEnd"/>
-      <w:proofErr w:type="gramEnd"/>
       <w:r>
         <w:rPr>
           <w:rFonts w:ascii="Segoe UI Emoji" w:hAnsi="Segoe UI Emoji" w:cs="Segoe UI Emoji"/>
@@ -3245,44 +2935,16 @@
           <w:b/>
           <w:bCs/>
         </w:rPr>
-        <w:t xml:space="preserve">    </w:t>
-      </w:r>
-      <w:proofErr w:type="gramStart"/>
-      <w:r>
-        <w:rPr>
-          <w:rFonts w:ascii="Segoe UI Emoji" w:hAnsi="Segoe UI Emoji" w:cs="Segoe UI Emoji"/>
-          <w:b/>
-          <w:bCs/>
-        </w:rPr>
-        <w:t>path(</w:t>
-      </w:r>
-      <w:proofErr w:type="gramEnd"/>
-      <w:r>
-        <w:rPr>
-          <w:rFonts w:ascii="Segoe UI Emoji" w:hAnsi="Segoe UI Emoji" w:cs="Segoe UI Emoji"/>
-          <w:b/>
-          <w:bCs/>
-        </w:rPr>
-        <w:t xml:space="preserve">'admin/', </w:t>
+        <w:t xml:space="preserve">    path('admin/', </w:t>
       </w:r>
       <w:proofErr w:type="spellStart"/>
-      <w:proofErr w:type="gramStart"/>
-      <w:r>
-        <w:rPr>
-          <w:rFonts w:ascii="Segoe UI Emoji" w:hAnsi="Segoe UI Emoji" w:cs="Segoe UI Emoji"/>
-          <w:b/>
-          <w:bCs/>
-        </w:rPr>
-        <w:t>admin.site</w:t>
-      </w:r>
-      <w:proofErr w:type="gramEnd"/>
-      <w:r>
-        <w:rPr>
-          <w:rFonts w:ascii="Segoe UI Emoji" w:hAnsi="Segoe UI Emoji" w:cs="Segoe UI Emoji"/>
-          <w:b/>
-          <w:bCs/>
-        </w:rPr>
-        <w:t>.urls</w:t>
+      <w:r>
+        <w:rPr>
+          <w:rFonts w:ascii="Segoe UI Emoji" w:hAnsi="Segoe UI Emoji" w:cs="Segoe UI Emoji"/>
+          <w:b/>
+          <w:bCs/>
+        </w:rPr>
+        <w:t>admin.site.urls</w:t>
       </w:r>
       <w:proofErr w:type="spellEnd"/>
       <w:r>
@@ -3564,16 +3226,7 @@
           <w:b/>
           <w:bCs/>
         </w:rPr>
-        <w:t>get_wsgi_</w:t>
-      </w:r>
-      <w:proofErr w:type="gramStart"/>
-      <w:r>
-        <w:rPr>
-          <w:rFonts w:ascii="Segoe UI Emoji" w:hAnsi="Segoe UI Emoji" w:cs="Segoe UI Emoji"/>
-          <w:b/>
-          <w:bCs/>
-        </w:rPr>
-        <w:t>application</w:t>
+        <w:t>get_wsgi_application</w:t>
       </w:r>
       <w:proofErr w:type="spellEnd"/>
       <w:r>
@@ -3582,16 +3235,7 @@
           <w:b/>
           <w:bCs/>
         </w:rPr>
-        <w:t>(</w:t>
-      </w:r>
-      <w:proofErr w:type="gramEnd"/>
-      <w:r>
-        <w:rPr>
-          <w:rFonts w:ascii="Segoe UI Emoji" w:hAnsi="Segoe UI Emoji" w:cs="Segoe UI Emoji"/>
-          <w:b/>
-          <w:bCs/>
-        </w:rPr>
-        <w:t>)</w:t>
+        <w:t>()</w:t>
       </w:r>
     </w:p>
     <w:p>
@@ -3962,7 +3606,6 @@
         <w:t>class Post(</w:t>
       </w:r>
       <w:proofErr w:type="spellStart"/>
-      <w:proofErr w:type="gramStart"/>
       <w:r>
         <w:rPr>
           <w:rFonts w:ascii="Segoe UI Emoji" w:hAnsi="Segoe UI Emoji" w:cs="Segoe UI Emoji"/>
@@ -3972,7 +3615,6 @@
         <w:t>models.Model</w:t>
       </w:r>
       <w:proofErr w:type="spellEnd"/>
-      <w:proofErr w:type="gramEnd"/>
       <w:r>
         <w:rPr>
           <w:rFonts w:ascii="Segoe UI Emoji" w:hAnsi="Segoe UI Emoji" w:cs="Segoe UI Emoji"/>
@@ -4003,7 +3645,6 @@
         <w:t xml:space="preserve">    title = </w:t>
       </w:r>
       <w:proofErr w:type="spellStart"/>
-      <w:proofErr w:type="gramStart"/>
       <w:r>
         <w:rPr>
           <w:rFonts w:ascii="Segoe UI Emoji" w:hAnsi="Segoe UI Emoji" w:cs="Segoe UI Emoji"/>
@@ -4013,7 +3654,6 @@
         <w:t>models.CharField</w:t>
       </w:r>
       <w:proofErr w:type="spellEnd"/>
-      <w:proofErr w:type="gramEnd"/>
       <w:r>
         <w:rPr>
           <w:rFonts w:ascii="Segoe UI Emoji" w:hAnsi="Segoe UI Emoji" w:cs="Segoe UI Emoji"/>
@@ -4061,7 +3701,6 @@
         <w:t xml:space="preserve">    content = </w:t>
       </w:r>
       <w:proofErr w:type="spellStart"/>
-      <w:proofErr w:type="gramStart"/>
       <w:r>
         <w:rPr>
           <w:rFonts w:ascii="Segoe UI Emoji" w:hAnsi="Segoe UI Emoji" w:cs="Segoe UI Emoji"/>
@@ -4071,7 +3710,6 @@
         <w:t>models.TextField</w:t>
       </w:r>
       <w:proofErr w:type="spellEnd"/>
-      <w:proofErr w:type="gramEnd"/>
       <w:r>
         <w:rPr>
           <w:rFonts w:ascii="Segoe UI Emoji" w:hAnsi="Segoe UI Emoji" w:cs="Segoe UI Emoji"/>
@@ -4101,7 +3739,6 @@
         <w:t xml:space="preserve">    published = </w:t>
       </w:r>
       <w:proofErr w:type="spellStart"/>
-      <w:proofErr w:type="gramStart"/>
       <w:r>
         <w:rPr>
           <w:rFonts w:ascii="Segoe UI Emoji" w:hAnsi="Segoe UI Emoji" w:cs="Segoe UI Emoji"/>
@@ -4111,7 +3748,6 @@
         <w:t>models.DateTimeField</w:t>
       </w:r>
       <w:proofErr w:type="spellEnd"/>
-      <w:proofErr w:type="gramEnd"/>
       <w:r>
         <w:rPr>
           <w:rFonts w:ascii="Segoe UI Emoji" w:hAnsi="Segoe UI Emoji" w:cs="Segoe UI Emoji"/>
@@ -4273,7 +3909,6 @@
         <w:t xml:space="preserve">from </w:t>
       </w:r>
       <w:proofErr w:type="spellStart"/>
-      <w:proofErr w:type="gramStart"/>
       <w:r>
         <w:rPr>
           <w:rFonts w:ascii="Segoe UI Emoji" w:hAnsi="Segoe UI Emoji" w:cs="Segoe UI Emoji"/>
@@ -4283,7 +3918,6 @@
         <w:t>django.contrib</w:t>
       </w:r>
       <w:proofErr w:type="spellEnd"/>
-      <w:proofErr w:type="gramEnd"/>
       <w:r>
         <w:rPr>
           <w:rFonts w:ascii="Segoe UI Emoji" w:hAnsi="Segoe UI Emoji" w:cs="Segoe UI Emoji"/>
@@ -4304,23 +3938,13 @@
           <w:bCs/>
         </w:rPr>
       </w:pPr>
-      <w:proofErr w:type="gramStart"/>
-      <w:r>
-        <w:rPr>
-          <w:rFonts w:ascii="Segoe UI Emoji" w:hAnsi="Segoe UI Emoji" w:cs="Segoe UI Emoji"/>
-          <w:b/>
-          <w:bCs/>
-        </w:rPr>
-        <w:t>from .models</w:t>
-      </w:r>
-      <w:proofErr w:type="gramEnd"/>
-      <w:r>
-        <w:rPr>
-          <w:rFonts w:ascii="Segoe UI Emoji" w:hAnsi="Segoe UI Emoji" w:cs="Segoe UI Emoji"/>
-          <w:b/>
-          <w:bCs/>
-        </w:rPr>
-        <w:t xml:space="preserve"> import Post</w:t>
+      <w:r>
+        <w:rPr>
+          <w:rFonts w:ascii="Segoe UI Emoji" w:hAnsi="Segoe UI Emoji" w:cs="Segoe UI Emoji"/>
+          <w:b/>
+          <w:bCs/>
+        </w:rPr>
+        <w:t>from .models import Post</w:t>
       </w:r>
     </w:p>
     <w:p>
@@ -4347,32 +3971,13 @@
         </w:rPr>
       </w:pPr>
       <w:proofErr w:type="spellStart"/>
-      <w:proofErr w:type="gramStart"/>
-      <w:r>
-        <w:rPr>
-          <w:rFonts w:ascii="Segoe UI Emoji" w:hAnsi="Segoe UI Emoji" w:cs="Segoe UI Emoji"/>
-          <w:b/>
-          <w:bCs/>
-        </w:rPr>
-        <w:t>admin.site</w:t>
-      </w:r>
-      <w:proofErr w:type="gramEnd"/>
-      <w:r>
-        <w:rPr>
-          <w:rFonts w:ascii="Segoe UI Emoji" w:hAnsi="Segoe UI Emoji" w:cs="Segoe UI Emoji"/>
-          <w:b/>
-          <w:bCs/>
-        </w:rPr>
-        <w:t>.</w:t>
-      </w:r>
-      <w:proofErr w:type="gramStart"/>
-      <w:r>
-        <w:rPr>
-          <w:rFonts w:ascii="Segoe UI Emoji" w:hAnsi="Segoe UI Emoji" w:cs="Segoe UI Emoji"/>
-          <w:b/>
-          <w:bCs/>
-        </w:rPr>
-        <w:t>register</w:t>
+      <w:r>
+        <w:rPr>
+          <w:rFonts w:ascii="Segoe UI Emoji" w:hAnsi="Segoe UI Emoji" w:cs="Segoe UI Emoji"/>
+          <w:b/>
+          <w:bCs/>
+        </w:rPr>
+        <w:t>admin.site.register</w:t>
       </w:r>
       <w:proofErr w:type="spellEnd"/>
       <w:r>
@@ -4381,16 +3986,7 @@
           <w:b/>
           <w:bCs/>
         </w:rPr>
-        <w:t>(</w:t>
-      </w:r>
-      <w:proofErr w:type="gramEnd"/>
-      <w:r>
-        <w:rPr>
-          <w:rFonts w:ascii="Segoe UI Emoji" w:hAnsi="Segoe UI Emoji" w:cs="Segoe UI Emoji"/>
-          <w:b/>
-          <w:bCs/>
-        </w:rPr>
-        <w:t>Post)</w:t>
+        <w:t>(Post)</w:t>
       </w:r>
     </w:p>
     <w:p>
@@ -4569,7 +4165,6 @@
         <w:t xml:space="preserve">from </w:t>
       </w:r>
       <w:proofErr w:type="spellStart"/>
-      <w:proofErr w:type="gramStart"/>
       <w:r>
         <w:rPr>
           <w:rFonts w:ascii="Segoe UI Emoji" w:hAnsi="Segoe UI Emoji" w:cs="Segoe UI Emoji"/>
@@ -4579,7 +4174,6 @@
         <w:t>django.shortcuts</w:t>
       </w:r>
       <w:proofErr w:type="spellEnd"/>
-      <w:proofErr w:type="gramEnd"/>
       <w:r>
         <w:rPr>
           <w:rFonts w:ascii="Segoe UI Emoji" w:hAnsi="Segoe UI Emoji" w:cs="Segoe UI Emoji"/>
@@ -4600,23 +4194,13 @@
           <w:bCs/>
         </w:rPr>
       </w:pPr>
-      <w:proofErr w:type="gramStart"/>
-      <w:r>
-        <w:rPr>
-          <w:rFonts w:ascii="Segoe UI Emoji" w:hAnsi="Segoe UI Emoji" w:cs="Segoe UI Emoji"/>
-          <w:b/>
-          <w:bCs/>
-        </w:rPr>
-        <w:t>from .models</w:t>
-      </w:r>
-      <w:proofErr w:type="gramEnd"/>
-      <w:r>
-        <w:rPr>
-          <w:rFonts w:ascii="Segoe UI Emoji" w:hAnsi="Segoe UI Emoji" w:cs="Segoe UI Emoji"/>
-          <w:b/>
-          <w:bCs/>
-        </w:rPr>
-        <w:t xml:space="preserve"> import Post</w:t>
+      <w:r>
+        <w:rPr>
+          <w:rFonts w:ascii="Segoe UI Emoji" w:hAnsi="Segoe UI Emoji" w:cs="Segoe UI Emoji"/>
+          <w:b/>
+          <w:bCs/>
+        </w:rPr>
+        <w:t>from .models import Post</w:t>
       </w:r>
     </w:p>
     <w:p>
@@ -4671,7 +4255,6 @@
         <w:t xml:space="preserve">    posts = </w:t>
       </w:r>
       <w:proofErr w:type="spellStart"/>
-      <w:proofErr w:type="gramStart"/>
       <w:r>
         <w:rPr>
           <w:rFonts w:ascii="Segoe UI Emoji" w:hAnsi="Segoe UI Emoji" w:cs="Segoe UI Emoji"/>
@@ -4687,16 +4270,7 @@
           <w:b/>
           <w:bCs/>
         </w:rPr>
-        <w:t>(</w:t>
-      </w:r>
-      <w:proofErr w:type="gramEnd"/>
-      <w:r>
-        <w:rPr>
-          <w:rFonts w:ascii="Segoe UI Emoji" w:hAnsi="Segoe UI Emoji" w:cs="Segoe UI Emoji"/>
-          <w:b/>
-          <w:bCs/>
-        </w:rPr>
-        <w:t>)</w:t>
+        <w:t>()</w:t>
       </w:r>
     </w:p>
     <w:p>
@@ -4716,25 +4290,7 @@
           <w:b/>
           <w:bCs/>
         </w:rPr>
-        <w:t xml:space="preserve">    return </w:t>
-      </w:r>
-      <w:proofErr w:type="gramStart"/>
-      <w:r>
-        <w:rPr>
-          <w:rFonts w:ascii="Segoe UI Emoji" w:hAnsi="Segoe UI Emoji" w:cs="Segoe UI Emoji"/>
-          <w:b/>
-          <w:bCs/>
-        </w:rPr>
-        <w:t>render(</w:t>
-      </w:r>
-      <w:proofErr w:type="gramEnd"/>
-      <w:r>
-        <w:rPr>
-          <w:rFonts w:ascii="Segoe UI Emoji" w:hAnsi="Segoe UI Emoji" w:cs="Segoe UI Emoji"/>
-          <w:b/>
-          <w:bCs/>
-        </w:rPr>
-        <w:t>request, 'home.html', {'posts': posts})</w:t>
+        <w:t xml:space="preserve">    return render(request, 'home.html', {'posts': posts})</w:t>
       </w:r>
     </w:p>
     <w:p>
@@ -4824,7 +4380,6 @@
         <w:t xml:space="preserve">from </w:t>
       </w:r>
       <w:proofErr w:type="spellStart"/>
-      <w:proofErr w:type="gramStart"/>
       <w:r>
         <w:rPr>
           <w:rFonts w:ascii="Segoe UI Emoji" w:hAnsi="Segoe UI Emoji" w:cs="Segoe UI Emoji"/>
@@ -4834,7 +4389,6 @@
         <w:t>django.urls</w:t>
       </w:r>
       <w:proofErr w:type="spellEnd"/>
-      <w:proofErr w:type="gramEnd"/>
       <w:r>
         <w:rPr>
           <w:rFonts w:ascii="Segoe UI Emoji" w:hAnsi="Segoe UI Emoji" w:cs="Segoe UI Emoji"/>
@@ -4855,23 +4409,13 @@
           <w:bCs/>
         </w:rPr>
       </w:pPr>
-      <w:proofErr w:type="gramStart"/>
-      <w:r>
-        <w:rPr>
-          <w:rFonts w:ascii="Segoe UI Emoji" w:hAnsi="Segoe UI Emoji" w:cs="Segoe UI Emoji"/>
-          <w:b/>
-          <w:bCs/>
-        </w:rPr>
-        <w:t>from .</w:t>
-      </w:r>
-      <w:proofErr w:type="gramEnd"/>
-      <w:r>
-        <w:rPr>
-          <w:rFonts w:ascii="Segoe UI Emoji" w:hAnsi="Segoe UI Emoji" w:cs="Segoe UI Emoji"/>
-          <w:b/>
-          <w:bCs/>
-        </w:rPr>
-        <w:t xml:space="preserve"> import views</w:t>
+      <w:r>
+        <w:rPr>
+          <w:rFonts w:ascii="Segoe UI Emoji" w:hAnsi="Segoe UI Emoji" w:cs="Segoe UI Emoji"/>
+          <w:b/>
+          <w:bCs/>
+        </w:rPr>
+        <w:t>from . import views</w:t>
       </w:r>
     </w:p>
     <w:p>
@@ -4933,28 +4477,9 @@
           <w:b/>
           <w:bCs/>
         </w:rPr>
-        <w:t xml:space="preserve">    </w:t>
-      </w:r>
-      <w:proofErr w:type="gramStart"/>
-      <w:r>
-        <w:rPr>
-          <w:rFonts w:ascii="Segoe UI Emoji" w:hAnsi="Segoe UI Emoji" w:cs="Segoe UI Emoji"/>
-          <w:b/>
-          <w:bCs/>
-        </w:rPr>
-        <w:t>path(</w:t>
-      </w:r>
-      <w:proofErr w:type="gramEnd"/>
-      <w:r>
-        <w:rPr>
-          <w:rFonts w:ascii="Segoe UI Emoji" w:hAnsi="Segoe UI Emoji" w:cs="Segoe UI Emoji"/>
-          <w:b/>
-          <w:bCs/>
-        </w:rPr>
-        <w:t xml:space="preserve">'', </w:t>
+        <w:t xml:space="preserve">    path('', </w:t>
       </w:r>
       <w:proofErr w:type="spellStart"/>
-      <w:proofErr w:type="gramStart"/>
       <w:r>
         <w:rPr>
           <w:rFonts w:ascii="Segoe UI Emoji" w:hAnsi="Segoe UI Emoji" w:cs="Segoe UI Emoji"/>
@@ -4964,7 +4489,6 @@
         <w:t>views.home</w:t>
       </w:r>
       <w:proofErr w:type="spellEnd"/>
-      <w:proofErr w:type="gramEnd"/>
       <w:r>
         <w:rPr>
           <w:rFonts w:ascii="Segoe UI Emoji" w:hAnsi="Segoe UI Emoji" w:cs="Segoe UI Emoji"/>
@@ -5029,26 +4553,15 @@
           <w:bCs/>
         </w:rPr>
       </w:pPr>
-      <w:proofErr w:type="gramStart"/>
-      <w:r>
-        <w:rPr>
-          <w:rFonts w:ascii="Segoe UI Emoji" w:hAnsi="Segoe UI Emoji" w:cs="Segoe UI Emoji"/>
-          <w:b/>
-          <w:bCs/>
-        </w:rPr>
-        <w:t>path(</w:t>
-      </w:r>
-      <w:proofErr w:type="gramEnd"/>
-      <w:r>
-        <w:rPr>
-          <w:rFonts w:ascii="Segoe UI Emoji" w:hAnsi="Segoe UI Emoji" w:cs="Segoe UI Emoji"/>
-          <w:b/>
-          <w:bCs/>
-        </w:rPr>
-        <w:t>'', include('</w:t>
+      <w:r>
+        <w:rPr>
+          <w:rFonts w:ascii="Segoe UI Emoji" w:hAnsi="Segoe UI Emoji" w:cs="Segoe UI Emoji"/>
+          <w:b/>
+          <w:bCs/>
+        </w:rPr>
+        <w:t>path('', include('</w:t>
       </w:r>
       <w:proofErr w:type="spellStart"/>
-      <w:proofErr w:type="gramStart"/>
       <w:r>
         <w:rPr>
           <w:rFonts w:ascii="Segoe UI Emoji" w:hAnsi="Segoe UI Emoji" w:cs="Segoe UI Emoji"/>
@@ -5058,7 +4571,6 @@
         <w:t>blog.urls</w:t>
       </w:r>
       <w:proofErr w:type="spellEnd"/>
-      <w:proofErr w:type="gramEnd"/>
       <w:r>
         <w:rPr>
           <w:rFonts w:ascii="Segoe UI Emoji" w:hAnsi="Segoe UI Emoji" w:cs="Segoe UI Emoji"/>
@@ -5178,7 +4690,6 @@
         <w:t xml:space="preserve">class </w:t>
       </w:r>
       <w:proofErr w:type="spellStart"/>
-      <w:proofErr w:type="gramStart"/>
       <w:r>
         <w:rPr>
           <w:rFonts w:ascii="Segoe UI Emoji" w:hAnsi="Segoe UI Emoji" w:cs="Segoe UI Emoji"/>
@@ -5197,7 +4708,6 @@
         <w:t>(</w:t>
       </w:r>
       <w:proofErr w:type="spellStart"/>
-      <w:proofErr w:type="gramEnd"/>
       <w:r>
         <w:rPr>
           <w:rFonts w:ascii="Segoe UI Emoji" w:hAnsi="Segoe UI Emoji" w:cs="Segoe UI Emoji"/>
@@ -5260,25 +4770,7 @@
           <w:b/>
           <w:bCs/>
         </w:rPr>
-        <w:t>django.</w:t>
-      </w:r>
-      <w:proofErr w:type="gramStart"/>
-      <w:r>
-        <w:rPr>
-          <w:rFonts w:ascii="Segoe UI Emoji" w:hAnsi="Segoe UI Emoji" w:cs="Segoe UI Emoji"/>
-          <w:b/>
-          <w:bCs/>
-        </w:rPr>
-        <w:t>db.models</w:t>
-      </w:r>
-      <w:proofErr w:type="gramEnd"/>
-      <w:r>
-        <w:rPr>
-          <w:rFonts w:ascii="Segoe UI Emoji" w:hAnsi="Segoe UI Emoji" w:cs="Segoe UI Emoji"/>
-          <w:b/>
-          <w:bCs/>
-        </w:rPr>
-        <w:t>.BigAutoField</w:t>
+        <w:t>django.db.models.BigAutoField</w:t>
       </w:r>
       <w:proofErr w:type="spellEnd"/>
       <w:r>
@@ -6582,23 +6074,13 @@
           <w:bCs/>
         </w:rPr>
       </w:pPr>
-      <w:proofErr w:type="gramStart"/>
-      <w:r>
-        <w:rPr>
-          <w:rFonts w:ascii="Segoe UI Emoji" w:hAnsi="Segoe UI Emoji" w:cs="Segoe UI Emoji"/>
-          <w:b/>
-          <w:bCs/>
-        </w:rPr>
-        <w:t>.env</w:t>
-      </w:r>
-      <w:proofErr w:type="gramEnd"/>
-      <w:r>
-        <w:rPr>
-          <w:rFonts w:ascii="Segoe UI Emoji" w:hAnsi="Segoe UI Emoji" w:cs="Segoe UI Emoji"/>
-          <w:b/>
-          <w:bCs/>
-        </w:rPr>
-        <w:t xml:space="preserve"> – environment variables (SECRET_KEY, DB passwords)</w:t>
+      <w:r>
+        <w:rPr>
+          <w:rFonts w:ascii="Segoe UI Emoji" w:hAnsi="Segoe UI Emoji" w:cs="Segoe UI Emoji"/>
+          <w:b/>
+          <w:bCs/>
+        </w:rPr>
+        <w:t>.env – environment variables (SECRET_KEY, DB passwords)</w:t>
       </w:r>
     </w:p>
     <w:p>
@@ -7402,15 +6884,7 @@
       </w:r>
       <w:proofErr w:type="spellEnd"/>
       <w:r>
-        <w:t xml:space="preserve">, </w:t>
-      </w:r>
-      <w:proofErr w:type="gramStart"/>
-      <w:r>
-        <w:t>render(</w:t>
-      </w:r>
-      <w:proofErr w:type="gramEnd"/>
-      <w:r>
-        <w:t>) → return HTML pages.</w:t>
+        <w:t>, render() → return HTML pages.</w:t>
       </w:r>
     </w:p>
     <w:p>
@@ -7462,12 +6936,10 @@
         <w:t xml:space="preserve">from </w:t>
       </w:r>
       <w:proofErr w:type="spellStart"/>
-      <w:proofErr w:type="gramStart"/>
       <w:r>
         <w:t>django.shortcuts</w:t>
       </w:r>
       <w:proofErr w:type="spellEnd"/>
-      <w:proofErr w:type="gramEnd"/>
       <w:r>
         <w:t xml:space="preserve"> import render</w:t>
       </w:r>
@@ -7481,15 +6953,7 @@
     <w:p>
       <w:r>
         <w:lastRenderedPageBreak/>
-        <w:t xml:space="preserve">    return </w:t>
-      </w:r>
-      <w:proofErr w:type="gramStart"/>
-      <w:r>
-        <w:t>render(</w:t>
-      </w:r>
-      <w:proofErr w:type="gramEnd"/>
-      <w:r>
-        <w:t>request, 'index.html')</w:t>
+        <w:t xml:space="preserve">    return render(request, 'index.html')</w:t>
       </w:r>
     </w:p>
     <w:p>
@@ -7503,14 +6967,9 @@
       </w:r>
       <w:proofErr w:type="spellStart"/>
       <w:r>
-        <w:t>rest_</w:t>
-      </w:r>
-      <w:proofErr w:type="gramStart"/>
-      <w:r>
-        <w:t>framework.views</w:t>
+        <w:t>rest_framework.views</w:t>
       </w:r>
       <w:proofErr w:type="spellEnd"/>
-      <w:proofErr w:type="gramEnd"/>
       <w:r>
         <w:t xml:space="preserve"> import </w:t>
       </w:r>
@@ -7526,14 +6985,9 @@
       </w:r>
       <w:proofErr w:type="spellStart"/>
       <w:r>
-        <w:t>rest_</w:t>
-      </w:r>
-      <w:proofErr w:type="gramStart"/>
-      <w:r>
-        <w:t>framework.response</w:t>
+        <w:t>rest_framework.response</w:t>
       </w:r>
       <w:proofErr w:type="spellEnd"/>
-      <w:proofErr w:type="gramEnd"/>
       <w:r>
         <w:t xml:space="preserve"> import Response</w:t>
       </w:r>
@@ -7541,14 +6995,9 @@
     <w:p/>
     <w:p>
       <w:r>
-        <w:t xml:space="preserve">class </w:t>
-      </w:r>
-      <w:proofErr w:type="gramStart"/>
-      <w:r>
-        <w:t>Hello(</w:t>
+        <w:t>class Hello(</w:t>
       </w:r>
       <w:proofErr w:type="spellStart"/>
-      <w:proofErr w:type="gramEnd"/>
       <w:r>
         <w:t>APIView</w:t>
       </w:r>
@@ -7559,28 +7008,12 @@
     </w:p>
     <w:p>
       <w:r>
-        <w:t xml:space="preserve">    def </w:t>
-      </w:r>
-      <w:proofErr w:type="gramStart"/>
-      <w:r>
-        <w:t>get(</w:t>
-      </w:r>
-      <w:proofErr w:type="gramEnd"/>
-      <w:r>
-        <w:t>self, request):</w:t>
-      </w:r>
-    </w:p>
-    <w:p>
-      <w:r>
-        <w:t xml:space="preserve">        return </w:t>
-      </w:r>
-      <w:proofErr w:type="gramStart"/>
-      <w:r>
-        <w:t>Response(</w:t>
-      </w:r>
-      <w:proofErr w:type="gramEnd"/>
-      <w:r>
-        <w:t>{"message": "Hello, API!"})</w:t>
+        <w:t xml:space="preserve">    def get(self, request):</w:t>
+      </w:r>
+    </w:p>
+    <w:p>
+      <w:r>
+        <w:t xml:space="preserve">        return Response({"message": "Hello, API!"})</w:t>
       </w:r>
     </w:p>
     <w:p>
@@ -8178,28 +7611,12 @@
     </w:p>
     <w:p>
       <w:r>
-        <w:t xml:space="preserve">It </w:t>
-      </w:r>
-      <w:proofErr w:type="gramStart"/>
-      <w:r>
-        <w:t>stand</w:t>
-      </w:r>
-      <w:proofErr w:type="gramEnd"/>
-      <w:r>
-        <w:t xml:space="preserve"> for application programming language</w:t>
-      </w:r>
-    </w:p>
-    <w:p>
-      <w:r>
-        <w:t xml:space="preserve">It acts as </w:t>
-      </w:r>
-      <w:proofErr w:type="gramStart"/>
-      <w:r>
-        <w:t>two way</w:t>
-      </w:r>
-      <w:proofErr w:type="gramEnd"/>
-      <w:r>
-        <w:t xml:space="preserve"> communication bridge between two applications</w:t>
+        <w:t>It stand for application programming language</w:t>
+      </w:r>
+    </w:p>
+    <w:p>
+      <w:r>
+        <w:t>It acts as two way communication bridge between two applications</w:t>
       </w:r>
     </w:p>
     <w:p/>
@@ -8223,23 +7640,7 @@
     </w:p>
     <w:p>
       <w:r>
-        <w:t xml:space="preserve">It organizes how web application </w:t>
-      </w:r>
-      <w:proofErr w:type="gramStart"/>
-      <w:r>
-        <w:t>talk</w:t>
-      </w:r>
-      <w:proofErr w:type="gramEnd"/>
-      <w:r>
-        <w:t xml:space="preserve"> to each </w:t>
-      </w:r>
-      <w:proofErr w:type="gramStart"/>
-      <w:r>
-        <w:t>other ,separating</w:t>
-      </w:r>
-      <w:proofErr w:type="gramEnd"/>
-      <w:r>
-        <w:t xml:space="preserve"> front end and back end</w:t>
+        <w:t>It organizes how web application talk to each other ,separating front end and back end</w:t>
       </w:r>
     </w:p>
     <w:p>
@@ -8713,22 +8114,12 @@
         <w:t>/</w:t>
       </w:r>
       <w:proofErr w:type="spellStart"/>
-      <w:proofErr w:type="gramStart"/>
       <w:r>
         <w:t>api</w:t>
       </w:r>
       <w:proofErr w:type="spellEnd"/>
-      <w:proofErr w:type="gramEnd"/>
-      <w:r>
-        <w:t xml:space="preserve">/users/ → </w:t>
-      </w:r>
-      <w:proofErr w:type="gramStart"/>
-      <w:r>
-        <w:t>users</w:t>
-      </w:r>
-      <w:proofErr w:type="gramEnd"/>
-      <w:r>
-        <w:t xml:space="preserve"> resource</w:t>
+      <w:r>
+        <w:t>/users/ → users resource</w:t>
       </w:r>
     </w:p>
     <w:p>
@@ -8742,12 +8133,10 @@
         <w:t>/</w:t>
       </w:r>
       <w:proofErr w:type="spellStart"/>
-      <w:proofErr w:type="gramStart"/>
       <w:r>
         <w:t>api</w:t>
       </w:r>
       <w:proofErr w:type="spellEnd"/>
-      <w:proofErr w:type="gramEnd"/>
       <w:r>
         <w:t>/products/ → products resource</w:t>
       </w:r>
@@ -8763,12 +8152,10 @@
         <w:t>/</w:t>
       </w:r>
       <w:proofErr w:type="spellStart"/>
-      <w:proofErr w:type="gramStart"/>
       <w:r>
         <w:t>api</w:t>
       </w:r>
       <w:proofErr w:type="spellEnd"/>
-      <w:proofErr w:type="gramEnd"/>
       <w:r>
         <w:t>/orders/ → orders resource</w:t>
       </w:r>
@@ -9608,12 +8995,10 @@
         <w:t>/</w:t>
       </w:r>
       <w:proofErr w:type="spellStart"/>
-      <w:proofErr w:type="gramStart"/>
       <w:r>
         <w:t>api</w:t>
       </w:r>
       <w:proofErr w:type="spellEnd"/>
-      <w:proofErr w:type="gramEnd"/>
       <w:r>
         <w:t>/rooms/?location=</w:t>
       </w:r>
@@ -10558,13 +9943,8 @@
         <w:t xml:space="preserve">    '</w:t>
       </w:r>
       <w:proofErr w:type="spellStart"/>
-      <w:proofErr w:type="gramStart"/>
-      <w:r>
-        <w:t>rest</w:t>
-      </w:r>
-      <w:proofErr w:type="gramEnd"/>
-      <w:r>
-        <w:t>_framework</w:t>
+      <w:r>
+        <w:t>rest_framework</w:t>
       </w:r>
       <w:proofErr w:type="spellEnd"/>
       <w:r>
@@ -10585,13 +9965,8 @@
         <w:t xml:space="preserve">    '</w:t>
       </w:r>
       <w:proofErr w:type="spellStart"/>
-      <w:proofErr w:type="gramStart"/>
-      <w:r>
-        <w:t>rest</w:t>
-      </w:r>
-      <w:proofErr w:type="gramEnd"/>
-      <w:r>
-        <w:t>_framework_simplejwt</w:t>
+      <w:r>
+        <w:t>rest_framework_simplejwt</w:t>
       </w:r>
       <w:proofErr w:type="spellEnd"/>
       <w:r>
@@ -10612,13 +9987,8 @@
         <w:t xml:space="preserve">    '</w:t>
       </w:r>
       <w:proofErr w:type="spellStart"/>
-      <w:proofErr w:type="gramStart"/>
-      <w:r>
-        <w:t>django</w:t>
-      </w:r>
-      <w:proofErr w:type="gramEnd"/>
-      <w:r>
-        <w:t>_filters</w:t>
+      <w:r>
+        <w:t>django_filters</w:t>
       </w:r>
       <w:proofErr w:type="spellEnd"/>
       <w:r>
@@ -10654,13 +10024,8 @@
         <w:t xml:space="preserve">    '</w:t>
       </w:r>
       <w:proofErr w:type="spellStart"/>
-      <w:proofErr w:type="gramStart"/>
-      <w:r>
-        <w:t>django.contrib</w:t>
-      </w:r>
-      <w:proofErr w:type="gramEnd"/>
-      <w:r>
-        <w:t>.auth</w:t>
+      <w:r>
+        <w:t>django.contrib.auth</w:t>
       </w:r>
       <w:proofErr w:type="spellEnd"/>
       <w:r>
@@ -10765,20 +10130,10 @@
         <w:t xml:space="preserve">from </w:t>
       </w:r>
       <w:proofErr w:type="spellStart"/>
-      <w:proofErr w:type="gramStart"/>
-      <w:r>
-        <w:t>django.contrib</w:t>
-      </w:r>
-      <w:proofErr w:type="gramEnd"/>
-      <w:r>
-        <w:t>.</w:t>
-      </w:r>
-      <w:proofErr w:type="gramStart"/>
-      <w:r>
-        <w:t>auth.models</w:t>
+      <w:r>
+        <w:t>django.contrib.auth.models</w:t>
       </w:r>
       <w:proofErr w:type="spellEnd"/>
-      <w:proofErr w:type="gramEnd"/>
       <w:r>
         <w:t xml:space="preserve"> import </w:t>
       </w:r>
@@ -10832,14 +10187,9 @@
         </w:tabs>
       </w:pPr>
       <w:r>
-        <w:t xml:space="preserve">class </w:t>
-      </w:r>
-      <w:proofErr w:type="gramStart"/>
-      <w:r>
-        <w:t>User(</w:t>
+        <w:t>class User(</w:t>
       </w:r>
       <w:proofErr w:type="spellStart"/>
-      <w:proofErr w:type="gramEnd"/>
       <w:r>
         <w:t>AbstractUser</w:t>
       </w:r>
@@ -10940,12 +10290,10 @@
         <w:t xml:space="preserve">    role = </w:t>
       </w:r>
       <w:proofErr w:type="spellStart"/>
-      <w:proofErr w:type="gramStart"/>
       <w:r>
         <w:t>models.CharField</w:t>
       </w:r>
       <w:proofErr w:type="spellEnd"/>
-      <w:proofErr w:type="gramEnd"/>
       <w:r>
         <w:t>(</w:t>
       </w:r>
@@ -11824,16 +11172,11 @@
       </w:r>
       <w:proofErr w:type="spellEnd"/>
       <w:r>
-        <w:t xml:space="preserve"> </w:t>
-      </w:r>
-      <w:proofErr w:type="gramStart"/>
-      <w:r>
-        <w:t xml:space="preserve">table </w:t>
+        <w:t xml:space="preserve"> table </w:t>
       </w:r>
       <w:r>
         <w:t>.</w:t>
       </w:r>
-      <w:proofErr w:type="gramEnd"/>
       <w:r>
         <w:rPr>
           <w:rFonts w:ascii="Times New Roman" w:eastAsia="Times New Roman" w:hAnsi="Times New Roman" w:cs="Times New Roman"/>
@@ -11883,21 +11226,8 @@
     </w:p>
     <w:p>
       <w:r>
-        <w:t xml:space="preserve">By </w:t>
-      </w:r>
-      <w:proofErr w:type="gramStart"/>
-      <w:r>
-        <w:t>default</w:t>
-      </w:r>
-      <w:proofErr w:type="gramEnd"/>
-      <w:r>
-        <w:t xml:space="preserve"> database will </w:t>
-      </w:r>
-      <w:proofErr w:type="gramStart"/>
-      <w:r>
-        <w:t>be :</w:t>
-      </w:r>
-      <w:proofErr w:type="gramEnd"/>
+        <w:t>By default database will be :</w:t>
+      </w:r>
     </w:p>
     <w:p>
       <w:r>
@@ -11969,12 +11299,10 @@
         <w:t>AUTH_USER_MODEL = '</w:t>
       </w:r>
       <w:proofErr w:type="spellStart"/>
-      <w:proofErr w:type="gramStart"/>
       <w:r>
         <w:t>bookings.User</w:t>
       </w:r>
       <w:proofErr w:type="spellEnd"/>
-      <w:proofErr w:type="gramEnd"/>
       <w:r>
         <w:t>' why we do this</w:t>
       </w:r>
@@ -11984,21 +11312,12 @@
         <w:t xml:space="preserve">By default, Django uses the built-in User model from </w:t>
       </w:r>
       <w:proofErr w:type="spellStart"/>
-      <w:proofErr w:type="gramStart"/>
-      <w:r>
-        <w:rPr>
-          <w:b/>
-          <w:bCs/>
-        </w:rPr>
-        <w:t>django.contrib</w:t>
-      </w:r>
-      <w:proofErr w:type="gramEnd"/>
-      <w:r>
-        <w:rPr>
-          <w:b/>
-          <w:bCs/>
-        </w:rPr>
-        <w:t>.auth</w:t>
+      <w:r>
+        <w:rPr>
+          <w:b/>
+          <w:bCs/>
+        </w:rPr>
+        <w:t>django.contrib.auth</w:t>
       </w:r>
       <w:proofErr w:type="spellEnd"/>
       <w:r>
@@ -12047,13 +11366,8 @@
       </w:r>
     </w:p>
     <w:p>
-      <w:proofErr w:type="gramStart"/>
-      <w:r>
-        <w:t>So</w:t>
-      </w:r>
-      <w:proofErr w:type="gramEnd"/>
-      <w:r>
-        <w:t xml:space="preserve"> we must tell Django:</w:t>
+      <w:r>
+        <w:t>So we must tell Django:</w:t>
       </w:r>
     </w:p>
     <w:p>
@@ -12061,22 +11375,18 @@
         <w:t xml:space="preserve">"Don’t use the default </w:t>
       </w:r>
       <w:proofErr w:type="spellStart"/>
-      <w:proofErr w:type="gramStart"/>
       <w:r>
         <w:t>auth.User</w:t>
       </w:r>
       <w:proofErr w:type="spellEnd"/>
-      <w:proofErr w:type="gramEnd"/>
       <w:r>
         <w:t>. Instead, use my custom user model (</w:t>
       </w:r>
       <w:proofErr w:type="spellStart"/>
-      <w:proofErr w:type="gramStart"/>
       <w:r>
         <w:t>bookings.User</w:t>
       </w:r>
       <w:proofErr w:type="spellEnd"/>
-      <w:proofErr w:type="gramEnd"/>
       <w:r>
         <w:t>)."</w:t>
       </w:r>
@@ -12086,12 +11396,10 @@
         <w:t>That’s what AUTH_USER_MODEL = '</w:t>
       </w:r>
       <w:proofErr w:type="spellStart"/>
-      <w:proofErr w:type="gramStart"/>
       <w:r>
         <w:t>bookings.User</w:t>
       </w:r>
       <w:proofErr w:type="spellEnd"/>
-      <w:proofErr w:type="gramEnd"/>
       <w:r>
         <w:t>' does.</w:t>
       </w:r>
@@ -12173,22 +11481,12 @@
         <w:t xml:space="preserve"> to the user model (like owner = </w:t>
       </w:r>
       <w:proofErr w:type="spellStart"/>
-      <w:proofErr w:type="gramStart"/>
       <w:r>
         <w:t>models.ForeignKey</w:t>
       </w:r>
       <w:proofErr w:type="spellEnd"/>
-      <w:proofErr w:type="gramEnd"/>
-      <w:r>
-        <w:t xml:space="preserve">(User, ...) in </w:t>
-      </w:r>
-      <w:proofErr w:type="gramStart"/>
-      <w:r>
-        <w:t>Hotel</w:t>
-      </w:r>
-      <w:proofErr w:type="gramEnd"/>
-      <w:r>
-        <w:t>), Django knows which user model to use.</w:t>
+      <w:r>
+        <w:t>(User, ...) in Hotel), Django knows which user model to use.</w:t>
       </w:r>
     </w:p>
     <w:p>
@@ -12249,12 +11547,10 @@
         <w:t>AUTH_USER_MODEL = '</w:t>
       </w:r>
       <w:proofErr w:type="spellStart"/>
-      <w:proofErr w:type="gramStart"/>
       <w:r>
         <w:t>bookings.User</w:t>
       </w:r>
       <w:proofErr w:type="spellEnd"/>
-      <w:proofErr w:type="gramEnd"/>
       <w:r>
         <w:t xml:space="preserve">' </w:t>
       </w:r>
@@ -12348,20 +11644,10 @@
         <w:t xml:space="preserve">from </w:t>
       </w:r>
       <w:proofErr w:type="spellStart"/>
-      <w:proofErr w:type="gramStart"/>
-      <w:r>
-        <w:t>django.contrib</w:t>
-      </w:r>
-      <w:proofErr w:type="gramEnd"/>
-      <w:r>
-        <w:t>.</w:t>
-      </w:r>
-      <w:proofErr w:type="gramStart"/>
-      <w:r>
-        <w:t>auth.models</w:t>
+      <w:r>
+        <w:t>django.contrib.auth.models</w:t>
       </w:r>
       <w:proofErr w:type="spellEnd"/>
-      <w:proofErr w:type="gramEnd"/>
       <w:r>
         <w:t xml:space="preserve"> import </w:t>
       </w:r>
@@ -12376,12 +11662,10 @@
         <w:t xml:space="preserve">from </w:t>
       </w:r>
       <w:proofErr w:type="spellStart"/>
-      <w:proofErr w:type="gramStart"/>
       <w:r>
         <w:t>django.utils</w:t>
       </w:r>
       <w:proofErr w:type="spellEnd"/>
-      <w:proofErr w:type="gramEnd"/>
       <w:r>
         <w:t xml:space="preserve"> import </w:t>
       </w:r>
@@ -12564,15 +11848,7 @@
     </w:p>
     <w:p>
       <w:r>
-        <w:t xml:space="preserve">Now if we create super user then it will by default be </w:t>
-      </w:r>
-      <w:proofErr w:type="gramStart"/>
-      <w:r>
-        <w:t>an</w:t>
-      </w:r>
-      <w:proofErr w:type="gramEnd"/>
-      <w:r>
-        <w:t xml:space="preserve"> </w:t>
+        <w:t xml:space="preserve">Now if we create super user then it will by default be an </w:t>
       </w:r>
       <w:proofErr w:type="spellStart"/>
       <w:r>
@@ -12580,16 +11856,11 @@
       </w:r>
       <w:proofErr w:type="spellEnd"/>
       <w:r>
-        <w:t xml:space="preserve"> not and </w:t>
-      </w:r>
-      <w:proofErr w:type="gramStart"/>
-      <w:r>
-        <w:t xml:space="preserve">admin </w:t>
+        <w:t xml:space="preserve"> not and admin </w:t>
       </w:r>
       <w:r>
         <w:t>.</w:t>
       </w:r>
-      <w:proofErr w:type="gramEnd"/>
       <w:r>
         <w:rPr>
           <w:rFonts w:ascii="Times New Roman" w:eastAsia="Times New Roman" w:hAnsi="Times New Roman" w:cs="Times New Roman"/>
@@ -13082,7 +12353,6 @@
         <w:t>(</w:t>
       </w:r>
       <w:proofErr w:type="spellStart"/>
-      <w:proofErr w:type="gramStart"/>
       <w:r>
         <w:rPr>
           <w:b/>
@@ -13091,7 +12361,6 @@
         <w:t>serializers.ModelSerializer</w:t>
       </w:r>
       <w:proofErr w:type="spellEnd"/>
-      <w:proofErr w:type="gramEnd"/>
       <w:r>
         <w:rPr>
           <w:b/>
@@ -13139,12 +12408,10 @@
         </w:numPr>
       </w:pPr>
       <w:proofErr w:type="spellStart"/>
-      <w:proofErr w:type="gramStart"/>
       <w:r>
         <w:t>serializers.ModelSerializer</w:t>
       </w:r>
       <w:proofErr w:type="spellEnd"/>
-      <w:proofErr w:type="gramEnd"/>
       <w:r>
         <w:t xml:space="preserve"> → a special DRF class that automatically creates serializer fields from a Django model.</w:t>
       </w:r>
@@ -13154,30 +12421,19 @@
         <w:t xml:space="preserve">So instead of writing each field manually (like id = </w:t>
       </w:r>
       <w:proofErr w:type="spellStart"/>
-      <w:proofErr w:type="gramStart"/>
       <w:r>
         <w:t>serializers.IntegerField</w:t>
       </w:r>
       <w:proofErr w:type="spellEnd"/>
-      <w:proofErr w:type="gramEnd"/>
       <w:r>
         <w:t xml:space="preserve">()), DRF will generate them from your </w:t>
       </w:r>
-      <w:proofErr w:type="gramStart"/>
-      <w:r>
-        <w:rPr>
-          <w:b/>
-          <w:bCs/>
-        </w:rPr>
-        <w:t>User</w:t>
-      </w:r>
-      <w:proofErr w:type="gramEnd"/>
-      <w:r>
-        <w:rPr>
-          <w:b/>
-          <w:bCs/>
-        </w:rPr>
-        <w:t xml:space="preserve"> model</w:t>
+      <w:r>
+        <w:rPr>
+          <w:b/>
+          <w:bCs/>
+        </w:rPr>
+        <w:t>User model</w:t>
       </w:r>
       <w:r>
         <w:t>.</w:t>
@@ -13437,12 +12693,10 @@
         </w:numPr>
       </w:pPr>
       <w:proofErr w:type="spellStart"/>
-      <w:proofErr w:type="gramStart"/>
       <w:r>
         <w:t>viewsets.ModelViewSet</w:t>
       </w:r>
       <w:proofErr w:type="spellEnd"/>
-      <w:proofErr w:type="gramEnd"/>
       <w:r>
         <w:t xml:space="preserve"> → a DRF class that provides </w:t>
       </w:r>
@@ -13473,17 +12727,12 @@
         <w:t xml:space="preserve"> = </w:t>
       </w:r>
       <w:proofErr w:type="spellStart"/>
-      <w:proofErr w:type="gramStart"/>
       <w:r>
         <w:t>User.objects.all</w:t>
       </w:r>
       <w:proofErr w:type="spellEnd"/>
       <w:r>
-        <w:t>(</w:t>
-      </w:r>
-      <w:proofErr w:type="gramEnd"/>
-      <w:r>
-        <w:t>) → tells DRF: “Work with all User objects in the database.”</w:t>
+        <w:t>() → tells DRF: “Work with all User objects in the database.”</w:t>
       </w:r>
     </w:p>
     <w:p>
@@ -14236,17 +13485,12 @@
     </w:p>
     <w:p>
       <w:proofErr w:type="spellStart"/>
-      <w:proofErr w:type="gramStart"/>
       <w:r>
         <w:t>Travler</w:t>
       </w:r>
       <w:proofErr w:type="spellEnd"/>
       <w:r>
-        <w:t xml:space="preserve">  username</w:t>
-      </w:r>
-      <w:proofErr w:type="gramEnd"/>
-      <w:r>
-        <w:t xml:space="preserve"> and password is same </w:t>
+        <w:t xml:space="preserve">  username and password is same </w:t>
       </w:r>
     </w:p>
     <w:p/>
@@ -14399,6 +13643,9 @@
     <w:p/>
     <w:p>
       <w:r>
+        <w:rPr>
+          <w:noProof/>
+        </w:rPr>
         <w:lastRenderedPageBreak/>
         <w:drawing>
           <wp:inline distT="0" distB="0" distL="0" distR="0" wp14:anchorId="7DED39E4" wp14:editId="106C572B">
@@ -14437,6 +13684,9 @@
         </w:drawing>
       </w:r>
       <w:r>
+        <w:rPr>
+          <w:noProof/>
+        </w:rPr>
         <w:lastRenderedPageBreak/>
         <w:drawing>
           <wp:inline distT="0" distB="0" distL="0" distR="0" wp14:anchorId="1FA370CA" wp14:editId="67A24934">
@@ -14475,6 +13725,255 @@
         </w:drawing>
       </w:r>
     </w:p>
+    <w:p/>
+    <w:p/>
+    <w:p>
+      <w:r>
+        <w:t>To solve booking failure issue:</w:t>
+      </w:r>
+    </w:p>
+    <w:p>
+      <w:r>
+        <w:t>Booking API Response: 403 {"</w:t>
+      </w:r>
+      <w:proofErr w:type="spellStart"/>
+      <w:r>
+        <w:t>detail":"Authentication</w:t>
+      </w:r>
+      <w:proofErr w:type="spellEnd"/>
+      <w:r>
+        <w:t xml:space="preserve"> credentials were not provided."}</w:t>
+      </w:r>
+    </w:p>
+    <w:p>
+      <w:r>
+        <w:t xml:space="preserve">That means your DRF </w:t>
+      </w:r>
+      <w:r>
+        <w:rPr>
+          <w:b/>
+          <w:bCs/>
+        </w:rPr>
+        <w:t>bookings/ endpoint is protected by authentication</w:t>
+      </w:r>
+      <w:r>
+        <w:t xml:space="preserve">, but your frontend request with </w:t>
+      </w:r>
+      <w:proofErr w:type="spellStart"/>
+      <w:r>
+        <w:t>requests.post</w:t>
+      </w:r>
+      <w:proofErr w:type="spellEnd"/>
+      <w:r>
+        <w:t xml:space="preserve">(...) is </w:t>
+      </w:r>
+      <w:r>
+        <w:rPr>
+          <w:b/>
+          <w:bCs/>
+        </w:rPr>
+        <w:t>not sending any token/cookie/session credentials</w:t>
+      </w:r>
+      <w:r>
+        <w:t>.</w:t>
+      </w:r>
+    </w:p>
+    <w:p/>
+    <w:p>
+      <w:r>
+        <w:lastRenderedPageBreak/>
+        <w:drawing>
+          <wp:inline distT="0" distB="0" distL="0" distR="0" wp14:anchorId="7CFD03CC" wp14:editId="5A103DCF">
+            <wp:extent cx="5731510" cy="4490085"/>
+            <wp:effectExtent l="0" t="0" r="2540" b="5715"/>
+            <wp:docPr id="1444958490" name="Picture 1"/>
+            <wp:cNvGraphicFramePr>
+              <a:graphicFrameLocks xmlns:a="http://schemas.openxmlformats.org/drawingml/2006/main" noChangeAspect="1"/>
+            </wp:cNvGraphicFramePr>
+            <a:graphic xmlns:a="http://schemas.openxmlformats.org/drawingml/2006/main">
+              <a:graphicData uri="http://schemas.openxmlformats.org/drawingml/2006/picture">
+                <pic:pic xmlns:pic="http://schemas.openxmlformats.org/drawingml/2006/picture">
+                  <pic:nvPicPr>
+                    <pic:cNvPr id="1444958490" name=""/>
+                    <pic:cNvPicPr/>
+                  </pic:nvPicPr>
+                  <pic:blipFill>
+                    <a:blip r:embed="rId24"/>
+                    <a:stretch>
+                      <a:fillRect/>
+                    </a:stretch>
+                  </pic:blipFill>
+                  <pic:spPr>
+                    <a:xfrm>
+                      <a:off x="0" y="0"/>
+                      <a:ext cx="5731510" cy="4490085"/>
+                    </a:xfrm>
+                    <a:prstGeom prst="rect">
+                      <a:avLst/>
+                    </a:prstGeom>
+                  </pic:spPr>
+                </pic:pic>
+              </a:graphicData>
+            </a:graphic>
+          </wp:inline>
+        </w:drawing>
+      </w:r>
+    </w:p>
+    <w:p>
+      <w:r>
+        <w:t xml:space="preserve">The </w:t>
+      </w:r>
+      <w:proofErr w:type="spellStart"/>
+      <w:r>
+        <w:rPr>
+          <w:b/>
+          <w:bCs/>
+        </w:rPr>
+        <w:t>rest_framework.authtoken</w:t>
+      </w:r>
+      <w:proofErr w:type="spellEnd"/>
+      <w:r>
+        <w:t xml:space="preserve"> app you added to INSTALLED_APPS comes with its </w:t>
+      </w:r>
+      <w:r>
+        <w:rPr>
+          <w:b/>
+          <w:bCs/>
+        </w:rPr>
+        <w:t>own migration files</w:t>
+      </w:r>
+      <w:r>
+        <w:t xml:space="preserve"> (already written by DRF).</w:t>
+      </w:r>
+    </w:p>
+    <w:p>
+      <w:r>
+        <w:t>When you run:</w:t>
+      </w:r>
+    </w:p>
+    <w:p>
+      <w:r>
+        <w:t xml:space="preserve">python manage.py </w:t>
+      </w:r>
+      <w:proofErr w:type="spellStart"/>
+      <w:r>
+        <w:t>makemigrations</w:t>
+      </w:r>
+      <w:proofErr w:type="spellEnd"/>
+    </w:p>
+    <w:p>
+      <w:r>
+        <w:t>python manage.py migrate</w:t>
+      </w:r>
+    </w:p>
+    <w:p>
+      <w:r>
+        <w:t>Here’s what happens:</w:t>
+      </w:r>
+    </w:p>
+    <w:p>
+      <w:pPr>
+        <w:numPr>
+          <w:ilvl w:val="0"/>
+          <w:numId w:val="65"/>
+        </w:numPr>
+      </w:pPr>
+      <w:proofErr w:type="spellStart"/>
+      <w:r>
+        <w:rPr>
+          <w:b/>
+          <w:bCs/>
+        </w:rPr>
+        <w:t>makemigrations</w:t>
+      </w:r>
+      <w:proofErr w:type="spellEnd"/>
+      <w:r>
+        <w:t xml:space="preserve"> → checks for new migrations in your own apps (bookings, etc.). Nothing special for </w:t>
+      </w:r>
+      <w:proofErr w:type="spellStart"/>
+      <w:r>
+        <w:t>authtoken</w:t>
+      </w:r>
+      <w:proofErr w:type="spellEnd"/>
+      <w:r>
+        <w:t xml:space="preserve"> because its migrations already exist.</w:t>
+      </w:r>
+    </w:p>
+    <w:p>
+      <w:pPr>
+        <w:numPr>
+          <w:ilvl w:val="0"/>
+          <w:numId w:val="65"/>
+        </w:numPr>
+      </w:pPr>
+      <w:r>
+        <w:rPr>
+          <w:b/>
+          <w:bCs/>
+        </w:rPr>
+        <w:t>migrate</w:t>
+      </w:r>
+      <w:r>
+        <w:t xml:space="preserve"> → applies </w:t>
+      </w:r>
+      <w:r>
+        <w:rPr>
+          <w:i/>
+          <w:iCs/>
+        </w:rPr>
+        <w:t>all unapplied migrations</w:t>
+      </w:r>
+      <w:r>
+        <w:t xml:space="preserve"> from Django + installed apps.</w:t>
+      </w:r>
+    </w:p>
+    <w:p>
+      <w:pPr>
+        <w:numPr>
+          <w:ilvl w:val="1"/>
+          <w:numId w:val="65"/>
+        </w:numPr>
+      </w:pPr>
+      <w:r>
+        <w:t xml:space="preserve">This includes the migrations bundled with </w:t>
+      </w:r>
+      <w:proofErr w:type="spellStart"/>
+      <w:r>
+        <w:t>rest_framework.authtoken</w:t>
+      </w:r>
+      <w:proofErr w:type="spellEnd"/>
+      <w:r>
+        <w:t>.</w:t>
+      </w:r>
+    </w:p>
+    <w:p>
+      <w:pPr>
+        <w:numPr>
+          <w:ilvl w:val="1"/>
+          <w:numId w:val="65"/>
+        </w:numPr>
+      </w:pPr>
+      <w:r>
+        <w:t xml:space="preserve">It will automatically create the table </w:t>
+      </w:r>
+      <w:proofErr w:type="spellStart"/>
+      <w:r>
+        <w:rPr>
+          <w:b/>
+          <w:bCs/>
+        </w:rPr>
+        <w:t>authtoken_token</w:t>
+      </w:r>
+      <w:proofErr w:type="spellEnd"/>
+      <w:r>
+        <w:t xml:space="preserve"> in your database.</w:t>
+      </w:r>
+    </w:p>
+    <w:p>
+      <w:r>
+        <w:br/>
+      </w:r>
+    </w:p>
     <w:sectPr>
       <w:pgSz w:w="11906" w:h="16838"/>
       <w:pgMar w:top="1440" w:right="1440" w:bottom="1440" w:left="1440" w:header="708" w:footer="708" w:gutter="0"/>
@@ -23789,6 +23288,123 @@
         <w:rFonts w:ascii="Wingdings" w:hAnsi="Wingdings" w:hint="default"/>
         <w:sz w:val="20"/>
       </w:rPr>
+    </w:lvl>
+  </w:abstractNum>
+  <w:abstractNum w:abstractNumId="64" w15:restartNumberingAfterBreak="0">
+    <w:nsid w:val="7B7E637C"/>
+    <w:multiLevelType w:val="multilevel"/>
+    <w:tmpl w:val="95961892"/>
+    <w:lvl w:ilvl="0">
+      <w:start w:val="1"/>
+      <w:numFmt w:val="decimal"/>
+      <w:lvlText w:val="%1."/>
+      <w:lvlJc w:val="left"/>
+      <w:pPr>
+        <w:tabs>
+          <w:tab w:val="num" w:pos="720"/>
+        </w:tabs>
+        <w:ind w:left="720" w:hanging="360"/>
+      </w:pPr>
+    </w:lvl>
+    <w:lvl w:ilvl="1">
+      <w:start w:val="1"/>
+      <w:numFmt w:val="bullet"/>
+      <w:lvlText w:val="o"/>
+      <w:lvlJc w:val="left"/>
+      <w:pPr>
+        <w:tabs>
+          <w:tab w:val="num" w:pos="1440"/>
+        </w:tabs>
+        <w:ind w:left="1440" w:hanging="360"/>
+      </w:pPr>
+      <w:rPr>
+        <w:rFonts w:ascii="Courier New" w:hAnsi="Courier New" w:hint="default"/>
+        <w:sz w:val="20"/>
+      </w:rPr>
+    </w:lvl>
+    <w:lvl w:ilvl="2" w:tentative="1">
+      <w:start w:val="1"/>
+      <w:numFmt w:val="decimal"/>
+      <w:lvlText w:val="%3."/>
+      <w:lvlJc w:val="left"/>
+      <w:pPr>
+        <w:tabs>
+          <w:tab w:val="num" w:pos="2160"/>
+        </w:tabs>
+        <w:ind w:left="2160" w:hanging="360"/>
+      </w:pPr>
+    </w:lvl>
+    <w:lvl w:ilvl="3" w:tentative="1">
+      <w:start w:val="1"/>
+      <w:numFmt w:val="decimal"/>
+      <w:lvlText w:val="%4."/>
+      <w:lvlJc w:val="left"/>
+      <w:pPr>
+        <w:tabs>
+          <w:tab w:val="num" w:pos="2880"/>
+        </w:tabs>
+        <w:ind w:left="2880" w:hanging="360"/>
+      </w:pPr>
+    </w:lvl>
+    <w:lvl w:ilvl="4" w:tentative="1">
+      <w:start w:val="1"/>
+      <w:numFmt w:val="decimal"/>
+      <w:lvlText w:val="%5."/>
+      <w:lvlJc w:val="left"/>
+      <w:pPr>
+        <w:tabs>
+          <w:tab w:val="num" w:pos="3600"/>
+        </w:tabs>
+        <w:ind w:left="3600" w:hanging="360"/>
+      </w:pPr>
+    </w:lvl>
+    <w:lvl w:ilvl="5" w:tentative="1">
+      <w:start w:val="1"/>
+      <w:numFmt w:val="decimal"/>
+      <w:lvlText w:val="%6."/>
+      <w:lvlJc w:val="left"/>
+      <w:pPr>
+        <w:tabs>
+          <w:tab w:val="num" w:pos="4320"/>
+        </w:tabs>
+        <w:ind w:left="4320" w:hanging="360"/>
+      </w:pPr>
+    </w:lvl>
+    <w:lvl w:ilvl="6" w:tentative="1">
+      <w:start w:val="1"/>
+      <w:numFmt w:val="decimal"/>
+      <w:lvlText w:val="%7."/>
+      <w:lvlJc w:val="left"/>
+      <w:pPr>
+        <w:tabs>
+          <w:tab w:val="num" w:pos="5040"/>
+        </w:tabs>
+        <w:ind w:left="5040" w:hanging="360"/>
+      </w:pPr>
+    </w:lvl>
+    <w:lvl w:ilvl="7" w:tentative="1">
+      <w:start w:val="1"/>
+      <w:numFmt w:val="decimal"/>
+      <w:lvlText w:val="%8."/>
+      <w:lvlJc w:val="left"/>
+      <w:pPr>
+        <w:tabs>
+          <w:tab w:val="num" w:pos="5760"/>
+        </w:tabs>
+        <w:ind w:left="5760" w:hanging="360"/>
+      </w:pPr>
+    </w:lvl>
+    <w:lvl w:ilvl="8" w:tentative="1">
+      <w:start w:val="1"/>
+      <w:numFmt w:val="decimal"/>
+      <w:lvlText w:val="%9."/>
+      <w:lvlJc w:val="left"/>
+      <w:pPr>
+        <w:tabs>
+          <w:tab w:val="num" w:pos="6480"/>
+        </w:tabs>
+        <w:ind w:left="6480" w:hanging="360"/>
+      </w:pPr>
     </w:lvl>
   </w:abstractNum>
   <w:num w:numId="1" w16cid:durableId="1941788995">
@@ -23982,6 +23598,9 @@
   </w:num>
   <w:num w:numId="64" w16cid:durableId="330104911">
     <w:abstractNumId w:val="54"/>
+  </w:num>
+  <w:num w:numId="65" w16cid:durableId="1976329477">
+    <w:abstractNumId w:val="64"/>
   </w:num>
 </w:numbering>
 </file>
@@ -24589,7 +24208,6 @@
   <w:style w:type="character" w:default="1" w:styleId="DefaultParagraphFont">
     <w:name w:val="Default Paragraph Font"/>
     <w:uiPriority w:val="1"/>
-    <w:semiHidden/>
     <w:unhideWhenUsed/>
   </w:style>
   <w:style w:type="table" w:default="1" w:styleId="TableNormal">

</xml_diff>